<commit_message>
make file and q6 fix
</commit_message>
<xml_diff>
--- a/Lab1_report_207481268_209011543.docx
+++ b/Lab1_report_207481268_209011543.docx
@@ -1,6 +1,6 @@
 
 <file path=word/document.xml><?xml version="1.0" encoding="utf-8"?>
-<w:document xmlns:wpc="http://schemas.microsoft.com/office/word/2010/wordprocessingCanvas" xmlns:cx="http://schemas.microsoft.com/office/drawing/2014/chartex" xmlns:mc="http://schemas.openxmlformats.org/markup-compatibility/2006" xmlns:o="urn:schemas-microsoft-com:office:office" xmlns:r="http://schemas.openxmlformats.org/officeDocument/2006/relationships" xmlns:m="http://schemas.openxmlformats.org/officeDocument/2006/math" xmlns:v="urn:schemas-microsoft-com:vml" xmlns:wp14="http://schemas.microsoft.com/office/word/2010/wordprocessingDrawing" xmlns:wp="http://schemas.openxmlformats.org/drawingml/2006/wordprocessingDrawing" xmlns:w10="urn:schemas-microsoft-com:office:word" xmlns:w="http://schemas.openxmlformats.org/wordprocessingml/2006/main" xmlns:w14="http://schemas.microsoft.com/office/word/2010/wordml" xmlns:w15="http://schemas.microsoft.com/office/word/2012/wordml" xmlns:w16se="http://schemas.microsoft.com/office/word/2015/wordml/symex" xmlns:wpg="http://schemas.microsoft.com/office/word/2010/wordprocessingGroup" xmlns:wpi="http://schemas.microsoft.com/office/word/2010/wordprocessingInk" xmlns:wne="http://schemas.microsoft.com/office/word/2006/wordml" xmlns:wps="http://schemas.microsoft.com/office/word/2010/wordprocessingShape" mc:Ignorable="w14 w15 w16se wp14">
+<w:document xmlns:wpc="http://schemas.microsoft.com/office/word/2010/wordprocessingCanvas" xmlns:cx="http://schemas.microsoft.com/office/drawing/2014/chartex" xmlns:cx1="http://schemas.microsoft.com/office/drawing/2015/9/8/chartex" xmlns:cx2="http://schemas.microsoft.com/office/drawing/2015/10/21/chartex" xmlns:cx3="http://schemas.microsoft.com/office/drawing/2016/5/9/chartex" xmlns:cx4="http://schemas.microsoft.com/office/drawing/2016/5/10/chartex" xmlns:cx5="http://schemas.microsoft.com/office/drawing/2016/5/11/chartex" xmlns:cx6="http://schemas.microsoft.com/office/drawing/2016/5/12/chartex" xmlns:cx7="http://schemas.microsoft.com/office/drawing/2016/5/13/chartex" xmlns:cx8="http://schemas.microsoft.com/office/drawing/2016/5/14/chartex" xmlns:mc="http://schemas.openxmlformats.org/markup-compatibility/2006" xmlns:aink="http://schemas.microsoft.com/office/drawing/2016/ink" xmlns:am3d="http://schemas.microsoft.com/office/drawing/2017/model3d" xmlns:o="urn:schemas-microsoft-com:office:office" xmlns:oel="http://schemas.microsoft.com/office/2019/extlst" xmlns:r="http://schemas.openxmlformats.org/officeDocument/2006/relationships" xmlns:m="http://schemas.openxmlformats.org/officeDocument/2006/math" xmlns:v="urn:schemas-microsoft-com:vml" xmlns:wp14="http://schemas.microsoft.com/office/word/2010/wordprocessingDrawing" xmlns:wp="http://schemas.openxmlformats.org/drawingml/2006/wordprocessingDrawing" xmlns:w10="urn:schemas-microsoft-com:office:word" xmlns:w="http://schemas.openxmlformats.org/wordprocessingml/2006/main" xmlns:w14="http://schemas.microsoft.com/office/word/2010/wordml" xmlns:w15="http://schemas.microsoft.com/office/word/2012/wordml" xmlns:w16cex="http://schemas.microsoft.com/office/word/2018/wordml/cex" xmlns:w16cid="http://schemas.microsoft.com/office/word/2016/wordml/cid" xmlns:w16="http://schemas.microsoft.com/office/word/2018/wordml" xmlns:w16sdtdh="http://schemas.microsoft.com/office/word/2020/wordml/sdtdatahash" xmlns:w16se="http://schemas.microsoft.com/office/word/2015/wordml/symex" xmlns:wpg="http://schemas.microsoft.com/office/word/2010/wordprocessingGroup" xmlns:wpi="http://schemas.microsoft.com/office/word/2010/wordprocessingInk" xmlns:wne="http://schemas.microsoft.com/office/word/2006/wordml" xmlns:wps="http://schemas.microsoft.com/office/word/2010/wordprocessingShape" mc:Ignorable="w14 w15 w16se w16cid w16 w16cex w16sdtdh wp14">
   <w:body>
     <w:p>
       <w:pPr>
@@ -34,8 +34,6 @@
         </w:rPr>
         <w:t xml:space="preserve">ab1 </w:t>
       </w:r>
-      <w:bookmarkStart w:id="0" w:name="_GoBack"/>
-      <w:bookmarkEnd w:id="0"/>
       <w:r>
         <w:rPr>
           <w:b/>
@@ -441,6 +439,102 @@
     </w:p>
     <w:p>
       <w:pPr>
+        <w:pStyle w:val="ListParagraph"/>
+        <w:bidi w:val="0"/>
+        <w:rPr>
+          <w:sz w:val="24"/>
+          <w:szCs w:val="24"/>
+        </w:rPr>
+      </w:pPr>
+      <w:r>
+        <w:rPr>
+          <w:sz w:val="24"/>
+          <w:szCs w:val="24"/>
+        </w:rPr>
+        <w:t xml:space="preserve">For nested </w:t>
+      </w:r>
+      <w:r>
+        <w:rPr>
+          <w:sz w:val="24"/>
+          <w:szCs w:val="24"/>
+        </w:rPr>
+        <w:t>subroutine</w:t>
+      </w:r>
+      <w:r>
+        <w:rPr>
+          <w:sz w:val="24"/>
+          <w:szCs w:val="24"/>
+        </w:rPr>
+        <w:t xml:space="preserve">, this implementation won’t work because </w:t>
+      </w:r>
+      <w:r>
+        <w:rPr>
+          <w:sz w:val="24"/>
+          <w:szCs w:val="24"/>
+        </w:rPr>
+        <w:t xml:space="preserve">register </w:t>
+      </w:r>
+      <w:r>
+        <w:rPr>
+          <w:sz w:val="24"/>
+          <w:szCs w:val="24"/>
+        </w:rPr>
+        <w:t xml:space="preserve">R7 will be ran over every </w:t>
+      </w:r>
+      <w:r>
+        <w:rPr>
+          <w:sz w:val="24"/>
+          <w:szCs w:val="24"/>
+        </w:rPr>
+        <w:t>subroutine</w:t>
+      </w:r>
+      <w:r>
+        <w:rPr>
+          <w:sz w:val="24"/>
+          <w:szCs w:val="24"/>
+        </w:rPr>
+        <w:t xml:space="preserve">. </w:t>
+      </w:r>
+      <w:proofErr w:type="gramStart"/>
+      <w:r>
+        <w:rPr>
+          <w:sz w:val="24"/>
+          <w:szCs w:val="24"/>
+        </w:rPr>
+        <w:t>In order to</w:t>
+      </w:r>
+      <w:proofErr w:type="gramEnd"/>
+      <w:r>
+        <w:rPr>
+          <w:sz w:val="24"/>
+          <w:szCs w:val="24"/>
+        </w:rPr>
+        <w:t xml:space="preserve"> support </w:t>
+      </w:r>
+      <w:r>
+        <w:rPr>
+          <w:sz w:val="24"/>
+          <w:szCs w:val="24"/>
+        </w:rPr>
+        <w:t xml:space="preserve">nested </w:t>
+      </w:r>
+      <w:r>
+        <w:rPr>
+          <w:sz w:val="24"/>
+          <w:szCs w:val="24"/>
+        </w:rPr>
+        <w:t>subroutine,</w:t>
+      </w:r>
+      <w:r>
+        <w:rPr>
+          <w:sz w:val="24"/>
+          <w:szCs w:val="24"/>
+        </w:rPr>
+        <w:t xml:space="preserve"> we can use a stack of PCs instead of one register.</w:t>
+      </w:r>
+    </w:p>
+    <w:p>
+      <w:pPr>
         <w:bidi w:val="0"/>
         <w:rPr>
           <w:b/>
@@ -598,7 +692,7 @@
           <w:szCs w:val="24"/>
         </w:rPr>
         <w:drawing>
-          <wp:inline distT="0" distB="0" distL="0" distR="0" wp14:anchorId="2092D37A" wp14:editId="1D197F31">
+          <wp:inline distT="0" distB="0" distL="0" distR="0" wp14:anchorId="14DD347C" wp14:editId="0533366B">
             <wp:extent cx="4563334" cy="2375065"/>
             <wp:effectExtent l="0" t="0" r="8890" b="6350"/>
             <wp:docPr id="1" name="Picture 1"/>
@@ -713,7 +807,7 @@
           <w:szCs w:val="24"/>
         </w:rPr>
         <w:drawing>
-          <wp:inline distT="0" distB="0" distL="0" distR="0" wp14:anchorId="2D3C7053" wp14:editId="719DA7D4">
+          <wp:inline distT="0" distB="0" distL="0" distR="0" wp14:anchorId="18BB5149" wp14:editId="652A09A6">
             <wp:extent cx="4654372" cy="2440379"/>
             <wp:effectExtent l="0" t="0" r="0" b="0"/>
             <wp:docPr id="2" name="Picture 2"/>
@@ -841,7 +935,7 @@
           <w:szCs w:val="24"/>
         </w:rPr>
         <w:drawing>
-          <wp:inline distT="0" distB="0" distL="0" distR="0" wp14:anchorId="617D38A9" wp14:editId="41AE4533">
+          <wp:inline distT="0" distB="0" distL="0" distR="0" wp14:anchorId="18C124FC" wp14:editId="44B49ECE">
             <wp:extent cx="5274310" cy="4300855"/>
             <wp:effectExtent l="0" t="0" r="2540" b="4445"/>
             <wp:docPr id="4" name="Picture 4"/>
@@ -955,7 +1049,7 @@
           <w:szCs w:val="24"/>
         </w:rPr>
         <w:drawing>
-          <wp:inline distT="0" distB="0" distL="0" distR="0" wp14:anchorId="79CBB32C" wp14:editId="351761FD">
+          <wp:inline distT="0" distB="0" distL="0" distR="0" wp14:anchorId="603D14B5" wp14:editId="225055B9">
             <wp:extent cx="5274310" cy="1950720"/>
             <wp:effectExtent l="0" t="0" r="2540" b="0"/>
             <wp:docPr id="3" name="Picture 3"/>
@@ -1023,17 +1117,7 @@
           <w:u w:val="single"/>
         </w:rPr>
         <w:lastRenderedPageBreak/>
-        <w:t xml:space="preserve">ISS simulator </w:t>
-      </w:r>
-      <w:r>
-        <w:rPr>
-          <w:b/>
-          <w:bCs/>
-          <w:sz w:val="24"/>
-          <w:szCs w:val="24"/>
-          <w:u w:val="single"/>
-        </w:rPr>
-        <w:t>implementation</w:t>
+        <w:t>ISS simulator implementation</w:t>
       </w:r>
     </w:p>
     <w:p>
@@ -1074,7 +1158,7 @@
 </file>
 
 <file path=word/numbering.xml><?xml version="1.0" encoding="utf-8"?>
-<w:numbering xmlns:wpc="http://schemas.microsoft.com/office/word/2010/wordprocessingCanvas" xmlns:cx="http://schemas.microsoft.com/office/drawing/2014/chartex" xmlns:mc="http://schemas.openxmlformats.org/markup-compatibility/2006" xmlns:o="urn:schemas-microsoft-com:office:office" xmlns:r="http://schemas.openxmlformats.org/officeDocument/2006/relationships" xmlns:m="http://schemas.openxmlformats.org/officeDocument/2006/math" xmlns:v="urn:schemas-microsoft-com:vml" xmlns:wp14="http://schemas.microsoft.com/office/word/2010/wordprocessingDrawing" xmlns:wp="http://schemas.openxmlformats.org/drawingml/2006/wordprocessingDrawing" xmlns:w10="urn:schemas-microsoft-com:office:word" xmlns:w="http://schemas.openxmlformats.org/wordprocessingml/2006/main" xmlns:w14="http://schemas.microsoft.com/office/word/2010/wordml" xmlns:w15="http://schemas.microsoft.com/office/word/2012/wordml" xmlns:w16se="http://schemas.microsoft.com/office/word/2015/wordml/symex" xmlns:wpg="http://schemas.microsoft.com/office/word/2010/wordprocessingGroup" xmlns:wpi="http://schemas.microsoft.com/office/word/2010/wordprocessingInk" xmlns:wne="http://schemas.microsoft.com/office/word/2006/wordml" xmlns:wps="http://schemas.microsoft.com/office/word/2010/wordprocessingShape" mc:Ignorable="w14 w15 w16se wp14">
+<w:numbering xmlns:wpc="http://schemas.microsoft.com/office/word/2010/wordprocessingCanvas" xmlns:cx="http://schemas.microsoft.com/office/drawing/2014/chartex" xmlns:cx1="http://schemas.microsoft.com/office/drawing/2015/9/8/chartex" xmlns:cx2="http://schemas.microsoft.com/office/drawing/2015/10/21/chartex" xmlns:cx3="http://schemas.microsoft.com/office/drawing/2016/5/9/chartex" xmlns:cx4="http://schemas.microsoft.com/office/drawing/2016/5/10/chartex" xmlns:cx5="http://schemas.microsoft.com/office/drawing/2016/5/11/chartex" xmlns:cx6="http://schemas.microsoft.com/office/drawing/2016/5/12/chartex" xmlns:cx7="http://schemas.microsoft.com/office/drawing/2016/5/13/chartex" xmlns:cx8="http://schemas.microsoft.com/office/drawing/2016/5/14/chartex" xmlns:mc="http://schemas.openxmlformats.org/markup-compatibility/2006" xmlns:aink="http://schemas.microsoft.com/office/drawing/2016/ink" xmlns:am3d="http://schemas.microsoft.com/office/drawing/2017/model3d" xmlns:o="urn:schemas-microsoft-com:office:office" xmlns:oel="http://schemas.microsoft.com/office/2019/extlst" xmlns:r="http://schemas.openxmlformats.org/officeDocument/2006/relationships" xmlns:m="http://schemas.openxmlformats.org/officeDocument/2006/math" xmlns:v="urn:schemas-microsoft-com:vml" xmlns:wp14="http://schemas.microsoft.com/office/word/2010/wordprocessingDrawing" xmlns:wp="http://schemas.openxmlformats.org/drawingml/2006/wordprocessingDrawing" xmlns:w10="urn:schemas-microsoft-com:office:word" xmlns:w="http://schemas.openxmlformats.org/wordprocessingml/2006/main" xmlns:w14="http://schemas.microsoft.com/office/word/2010/wordml" xmlns:w15="http://schemas.microsoft.com/office/word/2012/wordml" xmlns:w16cex="http://schemas.microsoft.com/office/word/2018/wordml/cex" xmlns:w16cid="http://schemas.microsoft.com/office/word/2016/wordml/cid" xmlns:w16="http://schemas.microsoft.com/office/word/2018/wordml" xmlns:w16sdtdh="http://schemas.microsoft.com/office/word/2020/wordml/sdtdatahash" xmlns:w16se="http://schemas.microsoft.com/office/word/2015/wordml/symex" xmlns:wpg="http://schemas.microsoft.com/office/word/2010/wordprocessingGroup" xmlns:wpi="http://schemas.microsoft.com/office/word/2010/wordprocessingInk" xmlns:wne="http://schemas.microsoft.com/office/word/2006/wordml" xmlns:wps="http://schemas.microsoft.com/office/word/2010/wordprocessingShape" mc:Ignorable="w14 w15 w16se w16cid w16 w16cex w16sdtdh wp14">
   <w:abstractNum w:abstractNumId="0" w15:restartNumberingAfterBreak="0">
     <w:nsid w:val="155D386F"/>
     <w:multiLevelType w:val="hybridMultilevel"/>
@@ -1698,32 +1782,32 @@
       </w:pPr>
     </w:lvl>
   </w:abstractNum>
-  <w:num w:numId="1">
+  <w:num w:numId="1" w16cid:durableId="562761426">
     <w:abstractNumId w:val="0"/>
   </w:num>
-  <w:num w:numId="2">
+  <w:num w:numId="2" w16cid:durableId="1133912923">
     <w:abstractNumId w:val="4"/>
   </w:num>
-  <w:num w:numId="3">
+  <w:num w:numId="3" w16cid:durableId="676348235">
     <w:abstractNumId w:val="1"/>
   </w:num>
-  <w:num w:numId="4">
+  <w:num w:numId="4" w16cid:durableId="707416503">
     <w:abstractNumId w:val="2"/>
   </w:num>
-  <w:num w:numId="5">
+  <w:num w:numId="5" w16cid:durableId="1898710741">
     <w:abstractNumId w:val="6"/>
   </w:num>
-  <w:num w:numId="6">
+  <w:num w:numId="6" w16cid:durableId="1254391077">
     <w:abstractNumId w:val="5"/>
   </w:num>
-  <w:num w:numId="7">
+  <w:num w:numId="7" w16cid:durableId="835655685">
     <w:abstractNumId w:val="3"/>
   </w:num>
 </w:numbering>
 </file>
 
 <file path=word/styles.xml><?xml version="1.0" encoding="utf-8"?>
-<w:styles xmlns:mc="http://schemas.openxmlformats.org/markup-compatibility/2006" xmlns:r="http://schemas.openxmlformats.org/officeDocument/2006/relationships" xmlns:w="http://schemas.openxmlformats.org/wordprocessingml/2006/main" xmlns:w14="http://schemas.microsoft.com/office/word/2010/wordml" xmlns:w15="http://schemas.microsoft.com/office/word/2012/wordml" xmlns:w16se="http://schemas.microsoft.com/office/word/2015/wordml/symex" mc:Ignorable="w14 w15 w16se">
+<w:styles xmlns:mc="http://schemas.openxmlformats.org/markup-compatibility/2006" xmlns:r="http://schemas.openxmlformats.org/officeDocument/2006/relationships" xmlns:w="http://schemas.openxmlformats.org/wordprocessingml/2006/main" xmlns:w14="http://schemas.microsoft.com/office/word/2010/wordml" xmlns:w15="http://schemas.microsoft.com/office/word/2012/wordml" xmlns:w16cex="http://schemas.microsoft.com/office/word/2018/wordml/cex" xmlns:w16cid="http://schemas.microsoft.com/office/word/2016/wordml/cid" xmlns:w16="http://schemas.microsoft.com/office/word/2018/wordml" xmlns:w16sdtdh="http://schemas.microsoft.com/office/word/2020/wordml/sdtdatahash" xmlns:w16se="http://schemas.microsoft.com/office/word/2015/wordml/symex" mc:Ignorable="w14 w15 w16se w16cid w16 w16cex w16sdtdh">
   <w:docDefaults>
     <w:rPrDefault>
       <w:rPr>
@@ -1739,7 +1823,7 @@
       </w:pPr>
     </w:pPrDefault>
   </w:docDefaults>
-  <w:latentStyles w:defLockedState="0" w:defUIPriority="99" w:defSemiHidden="0" w:defUnhideWhenUsed="0" w:defQFormat="0" w:count="371">
+  <w:latentStyles w:defLockedState="0" w:defUIPriority="99" w:defSemiHidden="0" w:defUnhideWhenUsed="0" w:defQFormat="0" w:count="376">
     <w:lsdException w:name="Normal" w:uiPriority="0" w:qFormat="1"/>
     <w:lsdException w:name="heading 1" w:uiPriority="9" w:qFormat="1"/>
     <w:lsdException w:name="heading 2" w:semiHidden="1" w:uiPriority="9" w:unhideWhenUsed="1" w:qFormat="1"/>
@@ -1845,7 +1929,6 @@
     <w:lsdException w:name="HTML Sample" w:semiHidden="1" w:unhideWhenUsed="1"/>
     <w:lsdException w:name="HTML Typewriter" w:semiHidden="1" w:unhideWhenUsed="1"/>
     <w:lsdException w:name="HTML Variable" w:semiHidden="1" w:unhideWhenUsed="1"/>
-    <w:lsdException w:name="Normal Table" w:semiHidden="1" w:unhideWhenUsed="1"/>
     <w:lsdException w:name="annotation subject" w:semiHidden="1" w:unhideWhenUsed="1"/>
     <w:lsdException w:name="No List" w:semiHidden="1" w:unhideWhenUsed="1"/>
     <w:lsdException w:name="Outline List 1" w:semiHidden="1" w:unhideWhenUsed="1"/>
@@ -1888,11 +1971,8 @@
     <w:lsdException w:name="Table Contemporary" w:semiHidden="1" w:unhideWhenUsed="1"/>
     <w:lsdException w:name="Table Elegant" w:semiHidden="1" w:unhideWhenUsed="1"/>
     <w:lsdException w:name="Table Professional" w:semiHidden="1" w:unhideWhenUsed="1"/>
-    <w:lsdException w:name="Table Subtle 1" w:semiHidden="1" w:unhideWhenUsed="1"/>
     <w:lsdException w:name="Table Subtle 2" w:semiHidden="1" w:unhideWhenUsed="1"/>
     <w:lsdException w:name="Table Web 1" w:semiHidden="1" w:unhideWhenUsed="1"/>
-    <w:lsdException w:name="Table Web 2" w:semiHidden="1" w:unhideWhenUsed="1"/>
-    <w:lsdException w:name="Table Web 3" w:semiHidden="1" w:unhideWhenUsed="1"/>
     <w:lsdException w:name="Balloon Text" w:semiHidden="1" w:unhideWhenUsed="1"/>
     <w:lsdException w:name="Table Grid" w:uiPriority="39"/>
     <w:lsdException w:name="Table Theme" w:semiHidden="1" w:unhideWhenUsed="1"/>
@@ -2111,6 +2191,11 @@
     <w:lsdException w:name="List Table 5 Dark Accent 6" w:uiPriority="50"/>
     <w:lsdException w:name="List Table 6 Colorful Accent 6" w:uiPriority="51"/>
     <w:lsdException w:name="List Table 7 Colorful Accent 6" w:uiPriority="52"/>
+    <w:lsdException w:name="Mention" w:semiHidden="1" w:unhideWhenUsed="1"/>
+    <w:lsdException w:name="Smart Hyperlink" w:semiHidden="1" w:unhideWhenUsed="1"/>
+    <w:lsdException w:name="Hashtag" w:semiHidden="1" w:unhideWhenUsed="1"/>
+    <w:lsdException w:name="Unresolved Mention" w:semiHidden="1" w:unhideWhenUsed="1"/>
+    <w:lsdException w:name="Smart Link" w:semiHidden="1" w:unhideWhenUsed="1"/>
   </w:latentStyles>
   <w:style w:type="paragraph" w:default="1" w:styleId="Normal">
     <w:name w:val="Normal"/>

</xml_diff>